<commit_message>
Added UserGuide to the project
</commit_message>
<xml_diff>
--- a/UserGuide.docx
+++ b/UserGuide.docx
@@ -56,7 +56,7 @@
                     </pic:cNvPicPr>
                   </pic:nvPicPr>
                   <pic:blipFill>
-                    <a:blip r:embed="rId6">
+                    <a:blip r:embed="rId7">
                       <a:extLst>
                         <a:ext uri="{28A0092B-C50C-407E-A947-70E740481C1C}">
                           <a14:useLocalDpi xmlns:a14="http://schemas.microsoft.com/office/drawing/2010/main" val="0"/>
@@ -118,8 +118,13 @@
         <w:ind w:left="5387"/>
         <w:jc w:val="left"/>
       </w:pPr>
-      <w:r>
-        <w:t>Authores:</w:t>
+      <w:proofErr w:type="spellStart"/>
+      <w:r>
+        <w:t>Authores</w:t>
+      </w:r>
+      <w:proofErr w:type="spellEnd"/>
+      <w:r>
+        <w:t>:</w:t>
       </w:r>
     </w:p>
     <w:p>
@@ -132,9 +137,19 @@
         <w:ind w:left="5387"/>
         <w:jc w:val="left"/>
       </w:pPr>
-      <w:r>
-        <w:t>Ghali Tadlaoui</w:t>
-      </w:r>
+      <w:proofErr w:type="spellStart"/>
+      <w:r>
+        <w:t>Ghali</w:t>
+      </w:r>
+      <w:proofErr w:type="spellEnd"/>
+      <w:r>
+        <w:t xml:space="preserve"> </w:t>
+      </w:r>
+      <w:proofErr w:type="spellStart"/>
+      <w:r>
+        <w:t>Tadlaoui</w:t>
+      </w:r>
+      <w:proofErr w:type="spellEnd"/>
     </w:p>
     <w:p>
       <w:pPr>
@@ -160,8 +175,13 @@
         <w:ind w:left="5387"/>
         <w:jc w:val="left"/>
       </w:pPr>
-      <w:r>
-        <w:t>Lington Meng</w:t>
+      <w:proofErr w:type="spellStart"/>
+      <w:r>
+        <w:t>Lington</w:t>
+      </w:r>
+      <w:proofErr w:type="spellEnd"/>
+      <w:r>
+        <w:t xml:space="preserve"> Meng</w:t>
       </w:r>
     </w:p>
     <w:p>
@@ -304,6 +324,9 @@
     <w:p>
       <w:pPr>
         <w:pStyle w:val="Signature"/>
+        <w:rPr>
+          <w:lang w:val="pt-BR"/>
+        </w:rPr>
       </w:pPr>
     </w:p>
     <w:p>
@@ -375,8 +398,6 @@
       <w:r>
         <w:t>Team 5</w:t>
       </w:r>
-      <w:bookmarkStart w:id="0" w:name="_GoBack"/>
-      <w:bookmarkEnd w:id="0"/>
     </w:p>
     <w:p>
       <w:pPr>
@@ -408,6 +429,7 @@
         <w:pStyle w:val="Heading1"/>
       </w:pPr>
       <w:r>
+        <w:lastRenderedPageBreak/>
         <w:t>Introduction</w:t>
       </w:r>
     </w:p>
@@ -423,52 +445,34 @@
     <w:p/>
     <w:p>
       <w:r>
-        <w:t xml:space="preserve">This project was done in C++ 11, so if you try to compile with your own compiler, make sure you use the –std=c++11 option. It was originally develop using CLion and Eclipse – each team member was free to use their own C++ IDE. However, we’ve included a Visual Studio solution file so you can also use Visual Studio to run our code. </w:t>
-      </w:r>
-    </w:p>
-    <w:p>
-      <w:pPr>
-        <w:rPr>
-          <w:rFonts w:ascii="Segoe UI" w:eastAsia="Times New Roman" w:hAnsi="Segoe UI" w:cs="Segoe UI"/>
-          <w:color w:val="24292E"/>
-          <w:kern w:val="0"/>
-          <w:sz w:val="24"/>
-          <w:szCs w:val="24"/>
-        </w:rPr>
-      </w:pPr>
-    </w:p>
-    <w:p>
-      <w:r>
-        <w:t>Thus i</w:t>
-      </w:r>
-      <w:r>
-        <w:t xml:space="preserve">n order to run this project, you have a few options. </w:t>
-      </w:r>
-      <w:r>
-        <w:t xml:space="preserve">First you can start extracting the zip file provided, or you can download the code directly from github. </w:t>
+        <w:t>This project was done in C++ 11, so if you try to compile with your own compiler, make sure you use the –</w:t>
+      </w:r>
+      <w:proofErr w:type="spellStart"/>
+      <w:r>
+        <w:t>std</w:t>
+      </w:r>
+      <w:proofErr w:type="spellEnd"/>
+      <w:r>
+        <w:t>=</w:t>
+      </w:r>
+      <w:proofErr w:type="spellStart"/>
+      <w:r>
+        <w:t>c++</w:t>
+      </w:r>
+      <w:proofErr w:type="spellEnd"/>
+      <w:r>
+        <w:t xml:space="preserve">11 option. It was originally develop using </w:t>
+      </w:r>
+      <w:proofErr w:type="spellStart"/>
+      <w:r>
+        <w:t>CLion</w:t>
+      </w:r>
+      <w:proofErr w:type="spellEnd"/>
+      <w:r>
+        <w:t xml:space="preserve"> and Eclipse – each team member was free to use their own C++ IDE. However, we’ve included a Visual Studio solution file so you can also use Visual Studio to run our code. </w:t>
       </w:r>
     </w:p>
     <w:p/>
-    <w:p>
-      <w:r>
-        <w:t xml:space="preserve">After that, you can open it in your preferred C++ IDE – common choices being </w:t>
-      </w:r>
-      <w:r>
-        <w:t>the Visual Studio</w:t>
-      </w:r>
-      <w:r>
-        <w:t xml:space="preserve"> 2013 (from Microsoft)</w:t>
-      </w:r>
-      <w:r>
-        <w:t xml:space="preserve"> </w:t>
-      </w:r>
-      <w:r>
-        <w:t>or CLion 2017.3 (from Jetbrains)</w:t>
-      </w:r>
-      <w:r>
-        <w:t>.</w:t>
-      </w:r>
-    </w:p>
     <w:p>
       <w:pPr>
         <w:pBdr>
@@ -484,7 +488,7 @@
           <w:bCs/>
           <w:color w:val="24292E"/>
           <w:kern w:val="0"/>
-          <w:sz w:val="36"/>
+          <w:sz w:val="28"/>
           <w:szCs w:val="36"/>
           <w:lang w:val="en-US"/>
         </w:rPr>
@@ -496,12 +500,129 @@
           <w:bCs/>
           <w:color w:val="24292E"/>
           <w:kern w:val="0"/>
-          <w:sz w:val="36"/>
+          <w:sz w:val="28"/>
           <w:szCs w:val="36"/>
           <w:lang w:val="en-US"/>
         </w:rPr>
+        <w:t>ZIP FILE or GITHUB</w:t>
+      </w:r>
+    </w:p>
+    <w:p>
+      <w:proofErr w:type="gramStart"/>
+      <w:r>
+        <w:t>Thus</w:t>
+      </w:r>
+      <w:proofErr w:type="gramEnd"/>
+      <w:r>
+        <w:t xml:space="preserve"> i</w:t>
+      </w:r>
+      <w:r>
+        <w:t xml:space="preserve">n order to run this project, you have a few options. </w:t>
+      </w:r>
+      <w:r>
+        <w:t>First you can start extracting the zip file provided</w:t>
+      </w:r>
+      <w:r>
+        <w:t xml:space="preserve"> (if you were given one)</w:t>
+      </w:r>
+      <w:r>
+        <w:t xml:space="preserve">, or you can download the code directly from </w:t>
+      </w:r>
+      <w:proofErr w:type="spellStart"/>
+      <w:r>
+        <w:t>github</w:t>
+      </w:r>
+      <w:proofErr w:type="spellEnd"/>
+      <w:r>
+        <w:t xml:space="preserve">. </w:t>
+      </w:r>
+    </w:p>
+    <w:p/>
+    <w:p>
+      <w:r>
+        <w:t xml:space="preserve">After that, you can open it in your preferred C++ IDE – common choices being </w:t>
+      </w:r>
+      <w:r>
+        <w:t>the Visual Studio</w:t>
+      </w:r>
+      <w:r>
+        <w:t xml:space="preserve"> 2013 (from Microsoft)</w:t>
+      </w:r>
+      <w:r>
+        <w:t xml:space="preserve"> </w:t>
+      </w:r>
+      <w:r>
+        <w:t xml:space="preserve">or </w:t>
+      </w:r>
+      <w:proofErr w:type="spellStart"/>
+      <w:r>
+        <w:t>CLion</w:t>
+      </w:r>
+      <w:proofErr w:type="spellEnd"/>
+      <w:r>
+        <w:t xml:space="preserve"> 2017.3 (from </w:t>
+      </w:r>
+      <w:proofErr w:type="spellStart"/>
+      <w:r>
+        <w:t>Jetbrains</w:t>
+      </w:r>
+      <w:proofErr w:type="spellEnd"/>
+      <w:r>
+        <w:t>)</w:t>
+      </w:r>
+      <w:r>
+        <w:t>.</w:t>
+      </w:r>
+      <w:r>
+        <w:t xml:space="preserve"> Here we provide instructions for the Visual Studio IDE as it’s the most popular choice available at Imperial College. </w:t>
+      </w:r>
+    </w:p>
+    <w:p>
+      <w:pPr>
+        <w:pBdr>
+          <w:bottom w:val="single" w:sz="6" w:space="4" w:color="EAECEF"/>
+        </w:pBdr>
+        <w:shd w:val="clear" w:color="auto" w:fill="FFFFFF"/>
+        <w:spacing w:before="360" w:after="240"/>
+        <w:jc w:val="left"/>
+        <w:outlineLvl w:val="1"/>
+        <w:rPr>
+          <w:rFonts w:ascii="Segoe UI" w:eastAsia="Times New Roman" w:hAnsi="Segoe UI" w:cs="Segoe UI"/>
+          <w:b/>
+          <w:bCs/>
+          <w:color w:val="24292E"/>
+          <w:kern w:val="0"/>
+          <w:sz w:val="28"/>
+          <w:szCs w:val="36"/>
+          <w:lang w:val="en-US"/>
+        </w:rPr>
+      </w:pPr>
+      <w:r>
+        <w:rPr>
+          <w:rFonts w:ascii="Segoe UI" w:eastAsia="Times New Roman" w:hAnsi="Segoe UI" w:cs="Segoe UI"/>
+          <w:b/>
+          <w:bCs/>
+          <w:color w:val="24292E"/>
+          <w:kern w:val="0"/>
+          <w:sz w:val="28"/>
+          <w:szCs w:val="36"/>
+          <w:lang w:val="en-US"/>
+        </w:rPr>
         <w:t>Download using github desktop</w:t>
       </w:r>
+      <w:r>
+        <w:rPr>
+          <w:rFonts w:ascii="Segoe UI" w:eastAsia="Times New Roman" w:hAnsi="Segoe UI" w:cs="Segoe UI"/>
+          <w:b/>
+          <w:bCs/>
+          <w:color w:val="24292E"/>
+          <w:kern w:val="0"/>
+          <w:sz w:val="28"/>
+          <w:szCs w:val="36"/>
+          <w:lang w:val="en-US"/>
+        </w:rPr>
+        <w:t xml:space="preserve"> [optional]</w:t>
+      </w:r>
     </w:p>
     <w:p>
       <w:r>
@@ -517,7 +638,23 @@
         <w:t xml:space="preserve">also </w:t>
       </w:r>
       <w:r>
-        <w:t xml:space="preserve">download it from github.com/jdcbranco/simulationsmethods </w:t>
+        <w:t>download it from github.com/</w:t>
+      </w:r>
+      <w:proofErr w:type="spellStart"/>
+      <w:r>
+        <w:t>jdcbranco</w:t>
+      </w:r>
+      <w:proofErr w:type="spellEnd"/>
+      <w:r>
+        <w:t>/</w:t>
+      </w:r>
+      <w:proofErr w:type="spellStart"/>
+      <w:r>
+        <w:t>simulationsmethods</w:t>
+      </w:r>
+      <w:proofErr w:type="spellEnd"/>
+      <w:r>
+        <w:t xml:space="preserve"> </w:t>
       </w:r>
     </w:p>
     <w:p/>
@@ -563,7 +700,7 @@
                     </pic:cNvPicPr>
                   </pic:nvPicPr>
                   <pic:blipFill>
-                    <a:blip r:embed="rId7">
+                    <a:blip r:embed="rId8">
                       <a:extLst>
                         <a:ext uri="{28A0092B-C50C-407E-A947-70E740481C1C}">
                           <a14:useLocalDpi xmlns:a14="http://schemas.microsoft.com/office/drawing/2010/main" val="0"/>
@@ -652,7 +789,7 @@
           <w:bCs/>
           <w:color w:val="24292E"/>
           <w:kern w:val="0"/>
-          <w:sz w:val="36"/>
+          <w:sz w:val="28"/>
           <w:szCs w:val="36"/>
           <w:lang w:val="en-US"/>
         </w:rPr>
@@ -664,11 +801,37 @@
           <w:bCs/>
           <w:color w:val="24292E"/>
           <w:kern w:val="0"/>
-          <w:sz w:val="36"/>
+          <w:sz w:val="28"/>
           <w:szCs w:val="36"/>
           <w:lang w:val="en-US"/>
         </w:rPr>
         <w:t>Download using github but open directly in Visual Studio</w:t>
+      </w:r>
+      <w:r>
+        <w:rPr>
+          <w:rFonts w:ascii="Segoe UI" w:eastAsia="Times New Roman" w:hAnsi="Segoe UI" w:cs="Segoe UI"/>
+          <w:b/>
+          <w:bCs/>
+          <w:color w:val="24292E"/>
+          <w:kern w:val="0"/>
+          <w:sz w:val="28"/>
+          <w:szCs w:val="36"/>
+          <w:lang w:val="en-US"/>
+        </w:rPr>
+        <w:t xml:space="preserve"> </w:t>
+      </w:r>
+      <w:r>
+        <w:rPr>
+          <w:rFonts w:ascii="Segoe UI" w:eastAsia="Times New Roman" w:hAnsi="Segoe UI" w:cs="Segoe UI"/>
+          <w:b/>
+          <w:bCs/>
+          <w:color w:val="24292E"/>
+          <w:kern w:val="0"/>
+          <w:sz w:val="28"/>
+          <w:szCs w:val="36"/>
+          <w:lang w:val="en-US"/>
+        </w:rPr>
+        <w:t>[optional]</w:t>
       </w:r>
     </w:p>
     <w:p>
@@ -761,7 +924,7 @@
                     </pic:cNvPicPr>
                   </pic:nvPicPr>
                   <pic:blipFill>
-                    <a:blip r:embed="rId8">
+                    <a:blip r:embed="rId9">
                       <a:extLst>
                         <a:ext uri="{28A0092B-C50C-407E-A947-70E740481C1C}">
                           <a14:useLocalDpi xmlns:a14="http://schemas.microsoft.com/office/drawing/2010/main" val="0"/>
@@ -918,18 +1081,38 @@
           <w:lang w:val="en-US"/>
         </w:rPr>
       </w:pPr>
-      <w:r>
+    </w:p>
+    <w:p>
+      <w:pPr>
+        <w:pBdr>
+          <w:bottom w:val="single" w:sz="6" w:space="4" w:color="EAECEF"/>
+        </w:pBdr>
+        <w:shd w:val="clear" w:color="auto" w:fill="FFFFFF"/>
+        <w:spacing w:before="360" w:after="240"/>
+        <w:jc w:val="left"/>
+        <w:outlineLvl w:val="1"/>
         <w:rPr>
           <w:rFonts w:ascii="Segoe UI" w:eastAsia="Times New Roman" w:hAnsi="Segoe UI" w:cs="Segoe UI"/>
           <w:b/>
           <w:bCs/>
           <w:color w:val="24292E"/>
           <w:kern w:val="0"/>
-          <w:sz w:val="36"/>
+          <w:sz w:val="28"/>
           <w:szCs w:val="36"/>
           <w:lang w:val="en-US"/>
         </w:rPr>
-        <w:lastRenderedPageBreak/>
+      </w:pPr>
+      <w:r>
+        <w:rPr>
+          <w:rFonts w:ascii="Segoe UI" w:eastAsia="Times New Roman" w:hAnsi="Segoe UI" w:cs="Segoe UI"/>
+          <w:b/>
+          <w:bCs/>
+          <w:color w:val="24292E"/>
+          <w:kern w:val="0"/>
+          <w:sz w:val="28"/>
+          <w:szCs w:val="36"/>
+          <w:lang w:val="en-US"/>
+        </w:rPr>
         <w:t>Open the Visual Studio solution file</w:t>
       </w:r>
     </w:p>
@@ -937,7 +1120,6 @@
       <w:pPr>
         <w:shd w:val="clear" w:color="auto" w:fill="FFFFFF"/>
         <w:spacing w:after="240"/>
-        <w:jc w:val="left"/>
         <w:rPr>
           <w:rFonts w:ascii="Segoe UI" w:eastAsia="Times New Roman" w:hAnsi="Segoe UI" w:cs="Segoe UI"/>
           <w:color w:val="24292E"/>
@@ -963,7 +1145,6 @@
       <w:pPr>
         <w:shd w:val="clear" w:color="auto" w:fill="FFFFFF"/>
         <w:spacing w:after="240"/>
-        <w:jc w:val="left"/>
         <w:rPr>
           <w:rFonts w:ascii="Segoe UI" w:eastAsia="Times New Roman" w:hAnsi="Segoe UI" w:cs="Segoe UI"/>
           <w:color w:val="24292E"/>
@@ -1001,7 +1182,7 @@
                     </pic:cNvPicPr>
                   </pic:nvPicPr>
                   <pic:blipFill>
-                    <a:blip r:embed="rId9">
+                    <a:blip r:embed="rId10">
                       <a:extLst>
                         <a:ext uri="{28A0092B-C50C-407E-A947-70E740481C1C}">
                           <a14:useLocalDpi xmlns:a14="http://schemas.microsoft.com/office/drawing/2010/main" val="0"/>
@@ -1035,6 +1216,89 @@
     </w:p>
     <w:p>
       <w:pPr>
+        <w:shd w:val="clear" w:color="auto" w:fill="FFFFFF"/>
+        <w:spacing w:after="240"/>
+        <w:rPr>
+          <w:rFonts w:ascii="Segoe UI" w:eastAsia="Times New Roman" w:hAnsi="Segoe UI" w:cs="Segoe UI"/>
+          <w:color w:val="24292E"/>
+          <w:kern w:val="0"/>
+          <w:sz w:val="24"/>
+          <w:szCs w:val="24"/>
+          <w:lang w:val="en-US"/>
+        </w:rPr>
+      </w:pPr>
+    </w:p>
+    <w:p>
+      <w:pPr>
+        <w:shd w:val="clear" w:color="auto" w:fill="FFFFFF"/>
+        <w:spacing w:after="240"/>
+        <w:rPr>
+          <w:rFonts w:ascii="Segoe UI" w:eastAsia="Times New Roman" w:hAnsi="Segoe UI" w:cs="Segoe UI"/>
+          <w:color w:val="24292E"/>
+          <w:kern w:val="0"/>
+          <w:sz w:val="24"/>
+          <w:szCs w:val="24"/>
+          <w:lang w:val="en-US"/>
+        </w:rPr>
+      </w:pPr>
+      <w:r>
+        <w:rPr>
+          <w:rFonts w:ascii="Segoe UI" w:eastAsia="Times New Roman" w:hAnsi="Segoe UI" w:cs="Segoe UI"/>
+          <w:color w:val="24292E"/>
+          <w:kern w:val="0"/>
+          <w:sz w:val="24"/>
+          <w:szCs w:val="24"/>
+          <w:lang w:val="en-US"/>
+        </w:rPr>
+        <w:t xml:space="preserve">Once open, you can build the project by choosing “Build &gt; Build </w:t>
+      </w:r>
+      <w:proofErr w:type="gramStart"/>
+      <w:r>
+        <w:rPr>
+          <w:rFonts w:ascii="Segoe UI" w:eastAsia="Times New Roman" w:hAnsi="Segoe UI" w:cs="Segoe UI"/>
+          <w:color w:val="24292E"/>
+          <w:kern w:val="0"/>
+          <w:sz w:val="24"/>
+          <w:szCs w:val="24"/>
+          <w:lang w:val="en-US"/>
+        </w:rPr>
+        <w:t>Solution”  and</w:t>
+      </w:r>
+      <w:proofErr w:type="gramEnd"/>
+      <w:r>
+        <w:rPr>
+          <w:rFonts w:ascii="Segoe UI" w:eastAsia="Times New Roman" w:hAnsi="Segoe UI" w:cs="Segoe UI"/>
+          <w:color w:val="24292E"/>
+          <w:kern w:val="0"/>
+          <w:sz w:val="24"/>
+          <w:szCs w:val="24"/>
+          <w:lang w:val="en-US"/>
+        </w:rPr>
+        <w:t xml:space="preserve"> “Run/Debug” the solution. </w:t>
+      </w:r>
+    </w:p>
+    <w:p>
+      <w:pPr>
+        <w:pBdr>
+          <w:bottom w:val="single" w:sz="6" w:space="4" w:color="EAECEF"/>
+        </w:pBdr>
+        <w:shd w:val="clear" w:color="auto" w:fill="FFFFFF"/>
+        <w:spacing w:before="360" w:after="240"/>
+        <w:outlineLvl w:val="1"/>
+        <w:rPr>
+          <w:rFonts w:ascii="Segoe UI" w:eastAsia="Times New Roman" w:hAnsi="Segoe UI" w:cs="Segoe UI"/>
+          <w:b/>
+          <w:bCs/>
+          <w:color w:val="24292E"/>
+          <w:kern w:val="0"/>
+          <w:sz w:val="36"/>
+          <w:szCs w:val="36"/>
+          <w:lang w:val="en-US"/>
+        </w:rPr>
+      </w:pPr>
+    </w:p>
+    <w:p>
+      <w:pPr>
         <w:pBdr>
           <w:bottom w:val="single" w:sz="6" w:space="4" w:color="EAECEF"/>
         </w:pBdr>
@@ -1140,265 +1404,8 @@
     </w:p>
     <w:p>
       <w:pPr>
-        <w:pBdr>
-          <w:bottom w:val="single" w:sz="6" w:space="4" w:color="EAECEF"/>
-        </w:pBdr>
-        <w:shd w:val="clear" w:color="auto" w:fill="FFFFFF"/>
-        <w:spacing w:before="360" w:after="240"/>
-        <w:jc w:val="left"/>
-        <w:outlineLvl w:val="1"/>
-        <w:rPr>
-          <w:rFonts w:ascii="Segoe UI" w:eastAsia="Times New Roman" w:hAnsi="Segoe UI" w:cs="Segoe UI"/>
-          <w:b/>
-          <w:bCs/>
-          <w:color w:val="24292E"/>
-          <w:kern w:val="0"/>
-          <w:sz w:val="36"/>
-          <w:szCs w:val="36"/>
-          <w:lang w:val="en-US"/>
-        </w:rPr>
-      </w:pPr>
-    </w:p>
-    <w:p>
-      <w:pPr>
-        <w:pBdr>
-          <w:bottom w:val="single" w:sz="6" w:space="4" w:color="EAECEF"/>
-        </w:pBdr>
-        <w:shd w:val="clear" w:color="auto" w:fill="FFFFFF"/>
-        <w:spacing w:before="360" w:after="240"/>
-        <w:jc w:val="left"/>
-        <w:outlineLvl w:val="1"/>
-        <w:rPr>
-          <w:rFonts w:ascii="Segoe UI" w:eastAsia="Times New Roman" w:hAnsi="Segoe UI" w:cs="Segoe UI"/>
-          <w:b/>
-          <w:bCs/>
-          <w:color w:val="24292E"/>
-          <w:kern w:val="0"/>
-          <w:sz w:val="36"/>
-          <w:szCs w:val="36"/>
-          <w:lang w:val="en-US"/>
-        </w:rPr>
-      </w:pPr>
-    </w:p>
-    <w:p>
-      <w:pPr>
-        <w:pBdr>
-          <w:bottom w:val="single" w:sz="6" w:space="4" w:color="EAECEF"/>
-        </w:pBdr>
-        <w:shd w:val="clear" w:color="auto" w:fill="FFFFFF"/>
-        <w:spacing w:before="360" w:after="240"/>
-        <w:jc w:val="left"/>
-        <w:outlineLvl w:val="1"/>
-        <w:rPr>
-          <w:rFonts w:ascii="Segoe UI" w:eastAsia="Times New Roman" w:hAnsi="Segoe UI" w:cs="Segoe UI"/>
-          <w:b/>
-          <w:bCs/>
-          <w:color w:val="24292E"/>
-          <w:kern w:val="0"/>
-          <w:sz w:val="36"/>
-          <w:szCs w:val="36"/>
-          <w:lang w:val="en-US"/>
-        </w:rPr>
-      </w:pPr>
-    </w:p>
-    <w:p>
-      <w:pPr>
-        <w:pBdr>
-          <w:bottom w:val="single" w:sz="6" w:space="4" w:color="EAECEF"/>
-        </w:pBdr>
-        <w:shd w:val="clear" w:color="auto" w:fill="FFFFFF"/>
-        <w:spacing w:before="360" w:after="240"/>
-        <w:jc w:val="left"/>
-        <w:outlineLvl w:val="1"/>
-        <w:rPr>
-          <w:rFonts w:ascii="Segoe UI" w:eastAsia="Times New Roman" w:hAnsi="Segoe UI" w:cs="Segoe UI"/>
-          <w:b/>
-          <w:bCs/>
-          <w:color w:val="24292E"/>
-          <w:kern w:val="0"/>
-          <w:sz w:val="36"/>
-          <w:szCs w:val="36"/>
-          <w:lang w:val="en-US"/>
-        </w:rPr>
-      </w:pPr>
-    </w:p>
-    <w:p>
-      <w:pPr>
-        <w:pBdr>
-          <w:bottom w:val="single" w:sz="6" w:space="4" w:color="EAECEF"/>
-        </w:pBdr>
-        <w:shd w:val="clear" w:color="auto" w:fill="FFFFFF"/>
-        <w:spacing w:before="360" w:after="240"/>
-        <w:jc w:val="left"/>
-        <w:outlineLvl w:val="1"/>
-        <w:rPr>
-          <w:rFonts w:ascii="Segoe UI" w:eastAsia="Times New Roman" w:hAnsi="Segoe UI" w:cs="Segoe UI"/>
-          <w:b/>
-          <w:bCs/>
-          <w:color w:val="24292E"/>
-          <w:kern w:val="0"/>
-          <w:sz w:val="36"/>
-          <w:szCs w:val="36"/>
-          <w:lang w:val="en-US"/>
-        </w:rPr>
-      </w:pPr>
-    </w:p>
-    <w:p>
-      <w:pPr>
-        <w:pBdr>
-          <w:bottom w:val="single" w:sz="6" w:space="4" w:color="EAECEF"/>
-        </w:pBdr>
-        <w:shd w:val="clear" w:color="auto" w:fill="FFFFFF"/>
-        <w:spacing w:before="360" w:after="240"/>
-        <w:jc w:val="left"/>
-        <w:outlineLvl w:val="1"/>
-        <w:rPr>
-          <w:rFonts w:ascii="Segoe UI" w:eastAsia="Times New Roman" w:hAnsi="Segoe UI" w:cs="Segoe UI"/>
-          <w:b/>
-          <w:bCs/>
-          <w:color w:val="24292E"/>
-          <w:kern w:val="0"/>
-          <w:sz w:val="36"/>
-          <w:szCs w:val="36"/>
-          <w:lang w:val="en-US"/>
-        </w:rPr>
-      </w:pPr>
-      <w:r>
-        <w:rPr>
-          <w:rFonts w:ascii="Segoe UI" w:eastAsia="Times New Roman" w:hAnsi="Segoe UI" w:cs="Segoe UI"/>
-          <w:b/>
-          <w:bCs/>
-          <w:color w:val="24292E"/>
-          <w:kern w:val="0"/>
-          <w:sz w:val="36"/>
-          <w:szCs w:val="36"/>
-          <w:lang w:val="en-US"/>
-        </w:rPr>
-        <w:t>Refreshing your files</w:t>
-      </w:r>
-    </w:p>
-    <w:p>
-      <w:pPr>
-        <w:shd w:val="clear" w:color="auto" w:fill="FFFFFF"/>
-        <w:spacing w:after="100" w:afterAutospacing="1"/>
-        <w:jc w:val="left"/>
-        <w:rPr>
-          <w:rFonts w:ascii="Segoe UI" w:eastAsia="Times New Roman" w:hAnsi="Segoe UI" w:cs="Segoe UI"/>
-          <w:color w:val="24292E"/>
-          <w:kern w:val="0"/>
-          <w:sz w:val="24"/>
-          <w:szCs w:val="24"/>
-          <w:lang w:val="en-US"/>
-        </w:rPr>
-      </w:pPr>
-      <w:r>
-        <w:rPr>
-          <w:rFonts w:ascii="Segoe UI" w:eastAsia="Times New Roman" w:hAnsi="Segoe UI" w:cs="Segoe UI"/>
-          <w:color w:val="24292E"/>
-          <w:kern w:val="0"/>
-          <w:sz w:val="24"/>
-          <w:szCs w:val="24"/>
-          <w:lang w:val="en-US"/>
-        </w:rPr>
-        <w:t>If you used git to download our code, you can run “git pull” in order to refresh and download the latest version.</w:t>
-      </w:r>
-    </w:p>
-    <w:p>
-      <w:pPr>
-        <w:shd w:val="clear" w:color="auto" w:fill="FFFFFF"/>
-        <w:spacing w:after="100" w:afterAutospacing="1"/>
-        <w:jc w:val="left"/>
-        <w:rPr>
-          <w:rFonts w:ascii="Segoe UI" w:eastAsia="Times New Roman" w:hAnsi="Segoe UI" w:cs="Segoe UI"/>
-          <w:color w:val="24292E"/>
-          <w:kern w:val="0"/>
-          <w:sz w:val="24"/>
-          <w:szCs w:val="24"/>
-          <w:lang w:val="en-US"/>
-        </w:rPr>
-      </w:pPr>
-      <w:r>
-        <w:rPr>
-          <w:rFonts w:ascii="Segoe UI" w:eastAsia="Times New Roman" w:hAnsi="Segoe UI" w:cs="Segoe UI"/>
-          <w:noProof/>
-          <w:color w:val="24292E"/>
-          <w:kern w:val="0"/>
-          <w:sz w:val="24"/>
-          <w:szCs w:val="24"/>
-          <w:lang w:val="en-US"/>
-        </w:rPr>
-        <w:drawing>
-          <wp:inline distT="0" distB="0" distL="0" distR="0">
-            <wp:extent cx="5668645" cy="4914900"/>
-            <wp:effectExtent l="0" t="0" r="0" b="0"/>
-            <wp:docPr id="4" name="Picture 4" descr="https://github.com/jdcbranco/simulationmethods/raw/master/userguide/running_git_pull.png"/>
-            <wp:cNvGraphicFramePr>
-              <a:graphicFrameLocks xmlns:a="http://schemas.openxmlformats.org/drawingml/2006/main" noChangeAspect="1"/>
-            </wp:cNvGraphicFramePr>
-            <a:graphic xmlns:a="http://schemas.openxmlformats.org/drawingml/2006/main">
-              <a:graphicData uri="http://schemas.openxmlformats.org/drawingml/2006/picture">
-                <pic:pic xmlns:pic="http://schemas.openxmlformats.org/drawingml/2006/picture">
-                  <pic:nvPicPr>
-                    <pic:cNvPr id="0" name="Picture 4" descr="https://github.com/jdcbranco/simulationmethods/raw/master/userguide/running_git_pull.png"/>
-                    <pic:cNvPicPr>
-                      <a:picLocks noChangeAspect="1" noChangeArrowheads="1"/>
-                    </pic:cNvPicPr>
-                  </pic:nvPicPr>
-                  <pic:blipFill>
-                    <a:blip r:embed="rId10">
-                      <a:extLst>
-                        <a:ext uri="{28A0092B-C50C-407E-A947-70E740481C1C}">
-                          <a14:useLocalDpi xmlns:a14="http://schemas.microsoft.com/office/drawing/2010/main" val="0"/>
-                        </a:ext>
-                      </a:extLst>
-                    </a:blip>
-                    <a:srcRect/>
-                    <a:stretch>
-                      <a:fillRect/>
-                    </a:stretch>
-                  </pic:blipFill>
-                  <pic:spPr bwMode="auto">
-                    <a:xfrm>
-                      <a:off x="0" y="0"/>
-                      <a:ext cx="5668645" cy="4914900"/>
-                    </a:xfrm>
-                    <a:prstGeom prst="rect">
-                      <a:avLst/>
-                    </a:prstGeom>
-                    <a:noFill/>
-                    <a:ln>
-                      <a:noFill/>
-                    </a:ln>
-                  </pic:spPr>
-                </pic:pic>
-              </a:graphicData>
-            </a:graphic>
-          </wp:inline>
-        </w:drawing>
-      </w:r>
-    </w:p>
-    <w:p>
-      <w:pPr>
-        <w:jc w:val="center"/>
-      </w:pPr>
-    </w:p>
-    <w:p>
-      <w:pPr>
-        <w:jc w:val="center"/>
-      </w:pPr>
-    </w:p>
-    <w:p>
-      <w:pPr>
-        <w:jc w:val="center"/>
-      </w:pPr>
-    </w:p>
-    <w:p>
-      <w:pPr>
         <w:pStyle w:val="Heading1"/>
       </w:pPr>
-      <w:r>
-        <w:br w:type="page"/>
-      </w:r>
       <w:r>
         <w:lastRenderedPageBreak/>
         <w:t>Design</w:t>
@@ -1416,6 +1423,7 @@
         <w:pStyle w:val="NormalWeb"/>
         <w:shd w:val="clear" w:color="auto" w:fill="FFFFFF"/>
         <w:spacing w:before="0" w:beforeAutospacing="0" w:after="240" w:afterAutospacing="0"/>
+        <w:jc w:val="both"/>
         <w:rPr>
           <w:rFonts w:ascii="Arial" w:eastAsia="MS Mincho" w:hAnsi="Arial"/>
           <w:kern w:val="18"/>
@@ -1440,7 +1448,7 @@
         <w:pStyle w:val="NormalWeb"/>
         <w:shd w:val="clear" w:color="auto" w:fill="FFFFFF"/>
         <w:spacing w:before="0" w:beforeAutospacing="0" w:after="240" w:afterAutospacing="0"/>
-        <w:jc w:val="center"/>
+        <w:jc w:val="both"/>
         <w:rPr>
           <w:rFonts w:ascii="Arial" w:eastAsia="MS Mincho" w:hAnsi="Arial"/>
           <w:kern w:val="18"/>
@@ -1513,6 +1521,7 @@
         <w:pStyle w:val="NormalWeb"/>
         <w:shd w:val="clear" w:color="auto" w:fill="FFFFFF"/>
         <w:spacing w:before="0" w:beforeAutospacing="0" w:after="240" w:afterAutospacing="0"/>
+        <w:jc w:val="both"/>
         <w:rPr>
           <w:rFonts w:ascii="Arial" w:eastAsia="MS Mincho" w:hAnsi="Arial"/>
           <w:kern w:val="18"/>
@@ -1529,7 +1538,29 @@
           <w:szCs w:val="20"/>
           <w:lang w:val="en-GB"/>
         </w:rPr>
-        <w:t>The main workhorse of the project is the Model class - from which the MCModel (short for Monte Carlo Model) and the Black Scholes models derive from, as follows.</w:t>
+        <w:t xml:space="preserve">The main workhorse of the project is the Model class - from which the </w:t>
+      </w:r>
+      <w:proofErr w:type="spellStart"/>
+      <w:r>
+        <w:rPr>
+          <w:rFonts w:ascii="Arial" w:eastAsia="MS Mincho" w:hAnsi="Arial"/>
+          <w:kern w:val="18"/>
+          <w:sz w:val="22"/>
+          <w:szCs w:val="20"/>
+          <w:lang w:val="en-GB"/>
+        </w:rPr>
+        <w:t>MCModel</w:t>
+      </w:r>
+      <w:proofErr w:type="spellEnd"/>
+      <w:r>
+        <w:rPr>
+          <w:rFonts w:ascii="Arial" w:eastAsia="MS Mincho" w:hAnsi="Arial"/>
+          <w:kern w:val="18"/>
+          <w:sz w:val="22"/>
+          <w:szCs w:val="20"/>
+          <w:lang w:val="en-GB"/>
+        </w:rPr>
+        <w:t xml:space="preserve"> (short for Monte Carlo Model) and the Black Scholes models derive from, as follows.</w:t>
       </w:r>
     </w:p>
     <w:p>
@@ -1537,6 +1568,7 @@
         <w:pStyle w:val="NormalWeb"/>
         <w:shd w:val="clear" w:color="auto" w:fill="FFFFFF"/>
         <w:spacing w:before="0" w:beforeAutospacing="0" w:after="240" w:afterAutospacing="0"/>
+        <w:jc w:val="both"/>
         <w:rPr>
           <w:rFonts w:ascii="Arial" w:eastAsia="MS Mincho" w:hAnsi="Arial"/>
           <w:kern w:val="18"/>
@@ -1609,6 +1641,7 @@
         <w:pStyle w:val="NormalWeb"/>
         <w:shd w:val="clear" w:color="auto" w:fill="FFFFFF"/>
         <w:spacing w:before="0" w:beforeAutospacing="0" w:after="240" w:afterAutospacing="0"/>
+        <w:jc w:val="both"/>
         <w:rPr>
           <w:rFonts w:ascii="Arial" w:eastAsia="MS Mincho" w:hAnsi="Arial"/>
           <w:kern w:val="18"/>
@@ -1617,12 +1650,15 @@
           <w:lang w:val="en-GB"/>
         </w:rPr>
       </w:pPr>
+      <w:bookmarkStart w:id="0" w:name="_GoBack"/>
+      <w:bookmarkEnd w:id="0"/>
     </w:p>
     <w:p>
       <w:pPr>
         <w:pStyle w:val="NormalWeb"/>
         <w:shd w:val="clear" w:color="auto" w:fill="FFFFFF"/>
         <w:spacing w:before="0" w:beforeAutospacing="0" w:after="240" w:afterAutospacing="0"/>
+        <w:jc w:val="both"/>
         <w:rPr>
           <w:rFonts w:ascii="Arial" w:eastAsia="MS Mincho" w:hAnsi="Arial"/>
           <w:kern w:val="18"/>
@@ -1639,14 +1675,115 @@
           <w:szCs w:val="20"/>
           <w:lang w:val="en-GB"/>
         </w:rPr>
-        <w:t>In our Monte Carlo simulation, the sensitivities calculations are done on the SensitivityModel class, per Path, and are averaged inside MCModel class. The Central Differences method implementation works for any Option, but we also implemented methods that aim to reduce the variance of the sensitivities - the Pathwise differentiation and the Likelihood Ratio methods. Since those methods involve analytical closed form formulas of some degree that rely on the specific option in question, we provided only those for the (European) VanillaCall and the (Geometric Average) AsianCall</w:t>
-      </w:r>
+        <w:t xml:space="preserve">In our Monte Carlo simulation, the sensitivities calculations are done on the </w:t>
+      </w:r>
+      <w:proofErr w:type="spellStart"/>
+      <w:r>
+        <w:rPr>
+          <w:rFonts w:ascii="Arial" w:eastAsia="MS Mincho" w:hAnsi="Arial"/>
+          <w:kern w:val="18"/>
+          <w:sz w:val="22"/>
+          <w:szCs w:val="20"/>
+          <w:lang w:val="en-GB"/>
+        </w:rPr>
+        <w:t>SensitivityModel</w:t>
+      </w:r>
+      <w:proofErr w:type="spellEnd"/>
+      <w:r>
+        <w:rPr>
+          <w:rFonts w:ascii="Arial" w:eastAsia="MS Mincho" w:hAnsi="Arial"/>
+          <w:kern w:val="18"/>
+          <w:sz w:val="22"/>
+          <w:szCs w:val="20"/>
+          <w:lang w:val="en-GB"/>
+        </w:rPr>
+        <w:t xml:space="preserve"> class, per Path, and are averaged inside </w:t>
+      </w:r>
+      <w:proofErr w:type="spellStart"/>
+      <w:r>
+        <w:rPr>
+          <w:rFonts w:ascii="Arial" w:eastAsia="MS Mincho" w:hAnsi="Arial"/>
+          <w:kern w:val="18"/>
+          <w:sz w:val="22"/>
+          <w:szCs w:val="20"/>
+          <w:lang w:val="en-GB"/>
+        </w:rPr>
+        <w:t>MCModel</w:t>
+      </w:r>
+      <w:proofErr w:type="spellEnd"/>
+      <w:r>
+        <w:rPr>
+          <w:rFonts w:ascii="Arial" w:eastAsia="MS Mincho" w:hAnsi="Arial"/>
+          <w:kern w:val="18"/>
+          <w:sz w:val="22"/>
+          <w:szCs w:val="20"/>
+          <w:lang w:val="en-GB"/>
+        </w:rPr>
+        <w:t xml:space="preserve"> class. The Central Differences method implementation works for any Option, but we also implemented methods that aim to reduce the variance of the sensitivities - the </w:t>
+      </w:r>
+      <w:proofErr w:type="spellStart"/>
+      <w:r>
+        <w:rPr>
+          <w:rFonts w:ascii="Arial" w:eastAsia="MS Mincho" w:hAnsi="Arial"/>
+          <w:kern w:val="18"/>
+          <w:sz w:val="22"/>
+          <w:szCs w:val="20"/>
+          <w:lang w:val="en-GB"/>
+        </w:rPr>
+        <w:t>Pathwise</w:t>
+      </w:r>
+      <w:proofErr w:type="spellEnd"/>
+      <w:r>
+        <w:rPr>
+          <w:rFonts w:ascii="Arial" w:eastAsia="MS Mincho" w:hAnsi="Arial"/>
+          <w:kern w:val="18"/>
+          <w:sz w:val="22"/>
+          <w:szCs w:val="20"/>
+          <w:lang w:val="en-GB"/>
+        </w:rPr>
+        <w:t xml:space="preserve"> differentiation and the Likelihood Ratio methods. Since those methods involve analytical closed form formulas of some degree that rely on the specific option in question, we provided only those for the (European) </w:t>
+      </w:r>
+      <w:proofErr w:type="spellStart"/>
+      <w:r>
+        <w:rPr>
+          <w:rFonts w:ascii="Arial" w:eastAsia="MS Mincho" w:hAnsi="Arial"/>
+          <w:kern w:val="18"/>
+          <w:sz w:val="22"/>
+          <w:szCs w:val="20"/>
+          <w:lang w:val="en-GB"/>
+        </w:rPr>
+        <w:t>VanillaCall</w:t>
+      </w:r>
+      <w:proofErr w:type="spellEnd"/>
+      <w:r>
+        <w:rPr>
+          <w:rFonts w:ascii="Arial" w:eastAsia="MS Mincho" w:hAnsi="Arial"/>
+          <w:kern w:val="18"/>
+          <w:sz w:val="22"/>
+          <w:szCs w:val="20"/>
+          <w:lang w:val="en-GB"/>
+        </w:rPr>
+        <w:t xml:space="preserve"> and the (Geometric Average) </w:t>
+      </w:r>
+      <w:proofErr w:type="spellStart"/>
+      <w:r>
+        <w:rPr>
+          <w:rFonts w:ascii="Arial" w:eastAsia="MS Mincho" w:hAnsi="Arial"/>
+          <w:kern w:val="18"/>
+          <w:sz w:val="22"/>
+          <w:szCs w:val="20"/>
+          <w:lang w:val="en-GB"/>
+        </w:rPr>
+        <w:t>AsianCall</w:t>
+      </w:r>
+      <w:proofErr w:type="spellEnd"/>
     </w:p>
     <w:p>
       <w:pPr>
         <w:pStyle w:val="NormalWeb"/>
         <w:shd w:val="clear" w:color="auto" w:fill="FFFFFF"/>
         <w:spacing w:before="0" w:beforeAutospacing="0" w:after="240" w:afterAutospacing="0"/>
+        <w:jc w:val="both"/>
         <w:rPr>
           <w:rFonts w:ascii="Arial" w:eastAsia="MS Mincho" w:hAnsi="Arial"/>
           <w:kern w:val="18"/>
@@ -1664,7 +1801,6 @@
           <w:szCs w:val="20"/>
           <w:lang w:val="en-GB"/>
         </w:rPr>
-        <w:lastRenderedPageBreak/>
         <w:drawing>
           <wp:inline distT="0" distB="0" distL="0" distR="0">
             <wp:extent cx="6621145" cy="1379855"/>
@@ -1720,6 +1856,7 @@
         <w:pStyle w:val="NormalWeb"/>
         <w:shd w:val="clear" w:color="auto" w:fill="FFFFFF"/>
         <w:spacing w:before="0" w:beforeAutospacing="0"/>
+        <w:jc w:val="both"/>
         <w:rPr>
           <w:rFonts w:ascii="Arial" w:eastAsia="MS Mincho" w:hAnsi="Arial"/>
           <w:kern w:val="18"/>
@@ -1736,6 +1873,7 @@
           <w:szCs w:val="20"/>
           <w:lang w:val="en-GB"/>
         </w:rPr>
+        <w:lastRenderedPageBreak/>
         <w:t>In this work we haven't implemented support for American style options - only European style options with Fixed strike.</w:t>
       </w:r>
     </w:p>
@@ -1754,7 +1892,23 @@
     <w:p/>
     <w:p>
       <w:r>
-        <w:t>The first place to look is the main() function inside the main.cpp file. It’s the main entry point for the application and contains all the high level logic of the application. You can easily change the option pricing parameters:</w:t>
+        <w:t xml:space="preserve">The first place to look is the </w:t>
+      </w:r>
+      <w:proofErr w:type="gramStart"/>
+      <w:r>
+        <w:t>main(</w:t>
+      </w:r>
+      <w:proofErr w:type="gramEnd"/>
+      <w:r>
+        <w:t xml:space="preserve">) function inside the main.cpp file. It’s the main entry point for the application and contains all the </w:t>
+      </w:r>
+      <w:proofErr w:type="gramStart"/>
+      <w:r>
+        <w:t>high level</w:t>
+      </w:r>
+      <w:proofErr w:type="gramEnd"/>
+      <w:r>
+        <w:t xml:space="preserve"> logic of the application. You can easily change the option pricing parameters:</w:t>
       </w:r>
     </w:p>
     <w:p/>
@@ -2036,21 +2190,51 @@
           <w:szCs w:val="18"/>
         </w:rPr>
       </w:pPr>
+      <w:proofErr w:type="spellStart"/>
       <w:r>
         <w:rPr>
           <w:color w:val="008080"/>
           <w:sz w:val="18"/>
           <w:szCs w:val="18"/>
         </w:rPr>
-        <w:t xml:space="preserve">VanillaCall </w:t>
-      </w:r>
-      <w:r>
-        <w:rPr>
-          <w:color w:val="000000"/>
-          <w:sz w:val="18"/>
-          <w:szCs w:val="18"/>
-        </w:rPr>
-        <w:t xml:space="preserve">vanillaCall(strike, </w:t>
+        <w:t>VanillaCall</w:t>
+      </w:r>
+      <w:proofErr w:type="spellEnd"/>
+      <w:r>
+        <w:rPr>
+          <w:color w:val="008080"/>
+          <w:sz w:val="18"/>
+          <w:szCs w:val="18"/>
+        </w:rPr>
+        <w:t xml:space="preserve"> </w:t>
+      </w:r>
+      <w:proofErr w:type="spellStart"/>
+      <w:proofErr w:type="gramStart"/>
+      <w:r>
+        <w:rPr>
+          <w:color w:val="000000"/>
+          <w:sz w:val="18"/>
+          <w:szCs w:val="18"/>
+        </w:rPr>
+        <w:t>vanillaCall</w:t>
+      </w:r>
+      <w:proofErr w:type="spellEnd"/>
+      <w:r>
+        <w:rPr>
+          <w:color w:val="000000"/>
+          <w:sz w:val="18"/>
+          <w:szCs w:val="18"/>
+        </w:rPr>
+        <w:t>(</w:t>
+      </w:r>
+      <w:proofErr w:type="gramEnd"/>
+      <w:r>
+        <w:rPr>
+          <w:color w:val="000000"/>
+          <w:sz w:val="18"/>
+          <w:szCs w:val="18"/>
+        </w:rPr>
+        <w:t xml:space="preserve">strike, </w:t>
       </w:r>
       <w:r>
         <w:rPr>
@@ -2096,13 +2280,23 @@
         </w:rPr>
         <w:t xml:space="preserve">double </w:t>
       </w:r>
-      <w:r>
-        <w:rPr>
-          <w:color w:val="000000"/>
-          <w:sz w:val="18"/>
-          <w:szCs w:val="18"/>
-        </w:rPr>
-        <w:t xml:space="preserve">asian_dim = </w:t>
+      <w:proofErr w:type="spellStart"/>
+      <w:r>
+        <w:rPr>
+          <w:color w:val="000000"/>
+          <w:sz w:val="18"/>
+          <w:szCs w:val="18"/>
+        </w:rPr>
+        <w:t>asian_dim</w:t>
+      </w:r>
+      <w:proofErr w:type="spellEnd"/>
+      <w:r>
+        <w:rPr>
+          <w:color w:val="000000"/>
+          <w:sz w:val="18"/>
+          <w:szCs w:val="18"/>
+        </w:rPr>
+        <w:t xml:space="preserve"> = </w:t>
       </w:r>
       <w:r>
         <w:rPr>
@@ -2140,21 +2334,51 @@
         </w:rPr>
         <w:br/>
       </w:r>
+      <w:proofErr w:type="spellStart"/>
       <w:r>
         <w:rPr>
           <w:color w:val="008080"/>
           <w:sz w:val="18"/>
           <w:szCs w:val="18"/>
         </w:rPr>
-        <w:t xml:space="preserve">AsianCall </w:t>
-      </w:r>
-      <w:r>
-        <w:rPr>
-          <w:color w:val="000000"/>
-          <w:sz w:val="18"/>
-          <w:szCs w:val="18"/>
-        </w:rPr>
-        <w:t xml:space="preserve">asianCall(strike, </w:t>
+        <w:t>AsianCall</w:t>
+      </w:r>
+      <w:proofErr w:type="spellEnd"/>
+      <w:r>
+        <w:rPr>
+          <w:color w:val="008080"/>
+          <w:sz w:val="18"/>
+          <w:szCs w:val="18"/>
+        </w:rPr>
+        <w:t xml:space="preserve"> </w:t>
+      </w:r>
+      <w:proofErr w:type="spellStart"/>
+      <w:proofErr w:type="gramStart"/>
+      <w:r>
+        <w:rPr>
+          <w:color w:val="000000"/>
+          <w:sz w:val="18"/>
+          <w:szCs w:val="18"/>
+        </w:rPr>
+        <w:t>asianCall</w:t>
+      </w:r>
+      <w:proofErr w:type="spellEnd"/>
+      <w:r>
+        <w:rPr>
+          <w:color w:val="000000"/>
+          <w:sz w:val="18"/>
+          <w:szCs w:val="18"/>
+        </w:rPr>
+        <w:t>(</w:t>
+      </w:r>
+      <w:proofErr w:type="gramEnd"/>
+      <w:r>
+        <w:rPr>
+          <w:color w:val="000000"/>
+          <w:sz w:val="18"/>
+          <w:szCs w:val="18"/>
+        </w:rPr>
+        <w:t xml:space="preserve">strike, </w:t>
       </w:r>
       <w:r>
         <w:rPr>
@@ -2170,7 +2394,25 @@
           <w:sz w:val="18"/>
           <w:szCs w:val="18"/>
         </w:rPr>
-        <w:t>, asian_dim);</w:t>
+        <w:t xml:space="preserve">, </w:t>
+      </w:r>
+      <w:proofErr w:type="spellStart"/>
+      <w:r>
+        <w:rPr>
+          <w:color w:val="000000"/>
+          <w:sz w:val="18"/>
+          <w:szCs w:val="18"/>
+        </w:rPr>
+        <w:t>asian_dim</w:t>
+      </w:r>
+      <w:proofErr w:type="spellEnd"/>
+      <w:r>
+        <w:rPr>
+          <w:color w:val="000000"/>
+          <w:sz w:val="18"/>
+          <w:szCs w:val="18"/>
+        </w:rPr>
+        <w:t>);</w:t>
       </w:r>
     </w:p>
     <w:p>
@@ -2196,21 +2438,61 @@
           <w:szCs w:val="18"/>
         </w:rPr>
       </w:pPr>
+      <w:proofErr w:type="spellStart"/>
       <w:r>
         <w:rPr>
           <w:color w:val="008080"/>
           <w:sz w:val="18"/>
           <w:szCs w:val="18"/>
         </w:rPr>
-        <w:t xml:space="preserve">BSCallModel </w:t>
-      </w:r>
-      <w:r>
-        <w:rPr>
-          <w:color w:val="000000"/>
-          <w:sz w:val="18"/>
-          <w:szCs w:val="18"/>
-        </w:rPr>
-        <w:t>bsModel(vanillaCall, s0, sigma, r);</w:t>
+        <w:t>BSCallModel</w:t>
+      </w:r>
+      <w:proofErr w:type="spellEnd"/>
+      <w:r>
+        <w:rPr>
+          <w:color w:val="008080"/>
+          <w:sz w:val="18"/>
+          <w:szCs w:val="18"/>
+        </w:rPr>
+        <w:t xml:space="preserve"> </w:t>
+      </w:r>
+      <w:proofErr w:type="spellStart"/>
+      <w:proofErr w:type="gramStart"/>
+      <w:r>
+        <w:rPr>
+          <w:color w:val="000000"/>
+          <w:sz w:val="18"/>
+          <w:szCs w:val="18"/>
+        </w:rPr>
+        <w:t>bsModel</w:t>
+      </w:r>
+      <w:proofErr w:type="spellEnd"/>
+      <w:r>
+        <w:rPr>
+          <w:color w:val="000000"/>
+          <w:sz w:val="18"/>
+          <w:szCs w:val="18"/>
+        </w:rPr>
+        <w:t>(</w:t>
+      </w:r>
+      <w:proofErr w:type="spellStart"/>
+      <w:proofErr w:type="gramEnd"/>
+      <w:r>
+        <w:rPr>
+          <w:color w:val="000000"/>
+          <w:sz w:val="18"/>
+          <w:szCs w:val="18"/>
+        </w:rPr>
+        <w:t>vanillaCall</w:t>
+      </w:r>
+      <w:proofErr w:type="spellEnd"/>
+      <w:r>
+        <w:rPr>
+          <w:color w:val="000000"/>
+          <w:sz w:val="18"/>
+          <w:szCs w:val="18"/>
+        </w:rPr>
+        <w:t>, s0, sigma, r);</w:t>
       </w:r>
     </w:p>
     <w:p/>
@@ -2230,21 +2512,79 @@
           <w:szCs w:val="18"/>
         </w:rPr>
       </w:pPr>
+      <w:proofErr w:type="spellStart"/>
       <w:r>
         <w:rPr>
           <w:color w:val="008080"/>
           <w:sz w:val="18"/>
           <w:szCs w:val="18"/>
         </w:rPr>
-        <w:t xml:space="preserve">BSAsianCallModel </w:t>
-      </w:r>
-      <w:r>
-        <w:rPr>
-          <w:color w:val="000000"/>
-          <w:sz w:val="18"/>
-          <w:szCs w:val="18"/>
-        </w:rPr>
-        <w:t>bsAsianModel(asianCall, s0, sigma, r, asian_dim);</w:t>
+        <w:t>BSAsianCallModel</w:t>
+      </w:r>
+      <w:proofErr w:type="spellEnd"/>
+      <w:r>
+        <w:rPr>
+          <w:color w:val="008080"/>
+          <w:sz w:val="18"/>
+          <w:szCs w:val="18"/>
+        </w:rPr>
+        <w:t xml:space="preserve"> </w:t>
+      </w:r>
+      <w:proofErr w:type="spellStart"/>
+      <w:proofErr w:type="gramStart"/>
+      <w:r>
+        <w:rPr>
+          <w:color w:val="000000"/>
+          <w:sz w:val="18"/>
+          <w:szCs w:val="18"/>
+        </w:rPr>
+        <w:t>bsAsianModel</w:t>
+      </w:r>
+      <w:proofErr w:type="spellEnd"/>
+      <w:r>
+        <w:rPr>
+          <w:color w:val="000000"/>
+          <w:sz w:val="18"/>
+          <w:szCs w:val="18"/>
+        </w:rPr>
+        <w:t>(</w:t>
+      </w:r>
+      <w:proofErr w:type="spellStart"/>
+      <w:proofErr w:type="gramEnd"/>
+      <w:r>
+        <w:rPr>
+          <w:color w:val="000000"/>
+          <w:sz w:val="18"/>
+          <w:szCs w:val="18"/>
+        </w:rPr>
+        <w:t>asianCall</w:t>
+      </w:r>
+      <w:proofErr w:type="spellEnd"/>
+      <w:r>
+        <w:rPr>
+          <w:color w:val="000000"/>
+          <w:sz w:val="18"/>
+          <w:szCs w:val="18"/>
+        </w:rPr>
+        <w:t xml:space="preserve">, s0, sigma, r, </w:t>
+      </w:r>
+      <w:proofErr w:type="spellStart"/>
+      <w:r>
+        <w:rPr>
+          <w:color w:val="000000"/>
+          <w:sz w:val="18"/>
+          <w:szCs w:val="18"/>
+        </w:rPr>
+        <w:t>asian_dim</w:t>
+      </w:r>
+      <w:proofErr w:type="spellEnd"/>
+      <w:r>
+        <w:rPr>
+          <w:color w:val="000000"/>
+          <w:sz w:val="18"/>
+          <w:szCs w:val="18"/>
+        </w:rPr>
+        <w:t>);</w:t>
       </w:r>
     </w:p>
     <w:p>
@@ -2270,6 +2610,7 @@
           <w:szCs w:val="18"/>
         </w:rPr>
       </w:pPr>
+      <w:proofErr w:type="spellStart"/>
       <w:r>
         <w:rPr>
           <w:color w:val="008080"/>
@@ -2278,6 +2619,7 @@
         </w:rPr>
         <w:t>MCModel</w:t>
       </w:r>
+      <w:proofErr w:type="spellEnd"/>
       <w:r>
         <w:rPr>
           <w:color w:val="000000"/>
@@ -2286,6 +2628,7 @@
         </w:rPr>
         <w:t>&lt;</w:t>
       </w:r>
+      <w:proofErr w:type="spellStart"/>
       <w:r>
         <w:rPr>
           <w:color w:val="008080"/>
@@ -2294,13 +2637,52 @@
         </w:rPr>
         <w:t>VanillaCall</w:t>
       </w:r>
-      <w:r>
-        <w:rPr>
-          <w:color w:val="000000"/>
-          <w:sz w:val="18"/>
-          <w:szCs w:val="18"/>
-        </w:rPr>
-        <w:t xml:space="preserve">&gt; mcModel(vanillaCall, s0, sigma, r, </w:t>
+      <w:proofErr w:type="spellEnd"/>
+      <w:r>
+        <w:rPr>
+          <w:color w:val="000000"/>
+          <w:sz w:val="18"/>
+          <w:szCs w:val="18"/>
+        </w:rPr>
+        <w:t xml:space="preserve">&gt; </w:t>
+      </w:r>
+      <w:proofErr w:type="spellStart"/>
+      <w:proofErr w:type="gramStart"/>
+      <w:r>
+        <w:rPr>
+          <w:color w:val="000000"/>
+          <w:sz w:val="18"/>
+          <w:szCs w:val="18"/>
+        </w:rPr>
+        <w:t>mcModel</w:t>
+      </w:r>
+      <w:proofErr w:type="spellEnd"/>
+      <w:r>
+        <w:rPr>
+          <w:color w:val="000000"/>
+          <w:sz w:val="18"/>
+          <w:szCs w:val="18"/>
+        </w:rPr>
+        <w:t>(</w:t>
+      </w:r>
+      <w:proofErr w:type="spellStart"/>
+      <w:proofErr w:type="gramEnd"/>
+      <w:r>
+        <w:rPr>
+          <w:color w:val="000000"/>
+          <w:sz w:val="18"/>
+          <w:szCs w:val="18"/>
+        </w:rPr>
+        <w:t>vanillaCall</w:t>
+      </w:r>
+      <w:proofErr w:type="spellEnd"/>
+      <w:r>
+        <w:rPr>
+          <w:color w:val="000000"/>
+          <w:sz w:val="18"/>
+          <w:szCs w:val="18"/>
+        </w:rPr>
+        <w:t xml:space="preserve">, s0, sigma, r, </w:t>
       </w:r>
       <w:r>
         <w:rPr>
@@ -2349,6 +2731,7 @@
           <w:szCs w:val="18"/>
         </w:rPr>
       </w:pPr>
+      <w:proofErr w:type="spellStart"/>
       <w:r>
         <w:rPr>
           <w:color w:val="008080"/>
@@ -2357,6 +2740,7 @@
         </w:rPr>
         <w:t>MCModel</w:t>
       </w:r>
+      <w:proofErr w:type="spellEnd"/>
       <w:r>
         <w:rPr>
           <w:color w:val="000000"/>
@@ -2365,6 +2749,7 @@
         </w:rPr>
         <w:t>&lt;</w:t>
       </w:r>
+      <w:proofErr w:type="spellStart"/>
       <w:r>
         <w:rPr>
           <w:color w:val="008080"/>
@@ -2373,13 +2758,52 @@
         </w:rPr>
         <w:t>AsianCall</w:t>
       </w:r>
-      <w:r>
-        <w:rPr>
-          <w:color w:val="000000"/>
-          <w:sz w:val="18"/>
-          <w:szCs w:val="18"/>
-        </w:rPr>
-        <w:t xml:space="preserve">&gt; asianMcModel(asianCall, s0, sigma, r, </w:t>
+      <w:proofErr w:type="spellEnd"/>
+      <w:r>
+        <w:rPr>
+          <w:color w:val="000000"/>
+          <w:sz w:val="18"/>
+          <w:szCs w:val="18"/>
+        </w:rPr>
+        <w:t xml:space="preserve">&gt; </w:t>
+      </w:r>
+      <w:proofErr w:type="spellStart"/>
+      <w:proofErr w:type="gramStart"/>
+      <w:r>
+        <w:rPr>
+          <w:color w:val="000000"/>
+          <w:sz w:val="18"/>
+          <w:szCs w:val="18"/>
+        </w:rPr>
+        <w:t>asianMcModel</w:t>
+      </w:r>
+      <w:proofErr w:type="spellEnd"/>
+      <w:r>
+        <w:rPr>
+          <w:color w:val="000000"/>
+          <w:sz w:val="18"/>
+          <w:szCs w:val="18"/>
+        </w:rPr>
+        <w:t>(</w:t>
+      </w:r>
+      <w:proofErr w:type="spellStart"/>
+      <w:proofErr w:type="gramEnd"/>
+      <w:r>
+        <w:rPr>
+          <w:color w:val="000000"/>
+          <w:sz w:val="18"/>
+          <w:szCs w:val="18"/>
+        </w:rPr>
+        <w:t>asianCall</w:t>
+      </w:r>
+      <w:proofErr w:type="spellEnd"/>
+      <w:r>
+        <w:rPr>
+          <w:color w:val="000000"/>
+          <w:sz w:val="18"/>
+          <w:szCs w:val="18"/>
+        </w:rPr>
+        <w:t xml:space="preserve">, s0, sigma, r, </w:t>
       </w:r>
       <w:r>
         <w:rPr>
@@ -2397,6 +2821,7 @@
         </w:rPr>
         <w:t xml:space="preserve">, </w:t>
       </w:r>
+      <w:proofErr w:type="spellStart"/>
       <w:r>
         <w:rPr>
           <w:b/>
@@ -2409,6 +2834,7 @@
         </w:rPr>
         <w:t>ExplicitGeometricAverage</w:t>
       </w:r>
+      <w:proofErr w:type="spellEnd"/>
       <w:r>
         <w:rPr>
           <w:color w:val="000000"/>
@@ -2421,7 +2847,47 @@
     <w:p/>
     <w:p>
       <w:r>
-        <w:t xml:space="preserve">The MCModel objects above are instantiated with the usual parameters, plus a parameter that tells the model what SDE solver to use to simulate the path: the Explicit means we use the geometric brownian motion explicit solution to generate a price path, and the ExplicitGeometricAverage means that we use a explicit solution to </w:t>
+        <w:t xml:space="preserve">The </w:t>
+      </w:r>
+      <w:proofErr w:type="spellStart"/>
+      <w:r>
+        <w:t>MCModel</w:t>
+      </w:r>
+      <w:proofErr w:type="spellEnd"/>
+      <w:r>
+        <w:t xml:space="preserve"> objects above are instantiated with the usual parameters, plus a parameter that tells the model what SDE solver to use to simulate the path: </w:t>
+      </w:r>
+      <w:proofErr w:type="gramStart"/>
+      <w:r>
+        <w:t>the</w:t>
+      </w:r>
+      <w:proofErr w:type="gramEnd"/>
+      <w:r>
+        <w:t xml:space="preserve"> Explicit means we use the geometric </w:t>
+      </w:r>
+      <w:proofErr w:type="spellStart"/>
+      <w:r>
+        <w:t>brownian</w:t>
+      </w:r>
+      <w:proofErr w:type="spellEnd"/>
+      <w:r>
+        <w:t xml:space="preserve"> motion explicit solution to generate a price path, and the </w:t>
+      </w:r>
+      <w:proofErr w:type="spellStart"/>
+      <w:r>
+        <w:t>ExplicitGeometricAverage</w:t>
+      </w:r>
+      <w:proofErr w:type="spellEnd"/>
+      <w:r>
+        <w:t xml:space="preserve"> means that we use </w:t>
+      </w:r>
+      <w:proofErr w:type="spellStart"/>
+      <w:r>
+        <w:t>a</w:t>
+      </w:r>
+      <w:proofErr w:type="spellEnd"/>
+      <w:r>
+        <w:t xml:space="preserve"> explicit solution to </w:t>
       </w:r>
       <w:r>
         <w:t>sample the Geometric average directly without having to sample prices. This can be done because the Geometric average follows a lognormal distribution, just like the prices, but with different mean and variance.</w:t>
@@ -2430,7 +2896,23 @@
     <w:p/>
     <w:p>
       <w:r>
-        <w:t>Sensitivity calculation (greeks) is performed by subclasses of the SennsitivityModel. An example follows below:</w:t>
+        <w:t>Sensitivity calculation (</w:t>
+      </w:r>
+      <w:proofErr w:type="spellStart"/>
+      <w:r>
+        <w:t>greeks</w:t>
+      </w:r>
+      <w:proofErr w:type="spellEnd"/>
+      <w:r>
+        <w:t xml:space="preserve">) is performed by subclasses of the </w:t>
+      </w:r>
+      <w:proofErr w:type="spellStart"/>
+      <w:r>
+        <w:t>SennsitivityModel</w:t>
+      </w:r>
+      <w:proofErr w:type="spellEnd"/>
+      <w:r>
+        <w:t>. An example follows below:</w:t>
       </w:r>
     </w:p>
     <w:p/>
@@ -2444,14 +2926,25 @@
           <w:szCs w:val="18"/>
         </w:rPr>
       </w:pPr>
+      <w:proofErr w:type="spellStart"/>
       <w:r>
         <w:rPr>
           <w:color w:val="008080"/>
           <w:sz w:val="18"/>
           <w:szCs w:val="18"/>
         </w:rPr>
-        <w:t>Greeks_by_FD</w:t>
-      </w:r>
+        <w:t>Greeks_by_</w:t>
+      </w:r>
+      <w:proofErr w:type="gramStart"/>
+      <w:r>
+        <w:rPr>
+          <w:color w:val="008080"/>
+          <w:sz w:val="18"/>
+          <w:szCs w:val="18"/>
+        </w:rPr>
+        <w:t>FD</w:t>
+      </w:r>
+      <w:proofErr w:type="spellEnd"/>
       <w:r>
         <w:rPr>
           <w:color w:val="000000"/>
@@ -2460,6 +2953,8 @@
         </w:rPr>
         <w:t>::</w:t>
       </w:r>
+      <w:proofErr w:type="spellStart"/>
+      <w:proofErr w:type="gramEnd"/>
       <w:r>
         <w:rPr>
           <w:color w:val="008080"/>
@@ -2468,6 +2963,7 @@
         </w:rPr>
         <w:t>CentralDifferencesSensitivityModel</w:t>
       </w:r>
+      <w:proofErr w:type="spellEnd"/>
       <w:r>
         <w:rPr>
           <w:color w:val="000000"/>
@@ -2476,6 +2972,7 @@
         </w:rPr>
         <w:t>&lt;</w:t>
       </w:r>
+      <w:proofErr w:type="spellStart"/>
       <w:r>
         <w:rPr>
           <w:color w:val="008080"/>
@@ -2484,6 +2981,7 @@
         </w:rPr>
         <w:t>VanillaCall</w:t>
       </w:r>
+      <w:proofErr w:type="spellEnd"/>
       <w:r>
         <w:rPr>
           <w:color w:val="000000"/>
@@ -2492,6 +2990,7 @@
         </w:rPr>
         <w:t xml:space="preserve">&gt; </w:t>
       </w:r>
+      <w:proofErr w:type="spellStart"/>
       <w:r>
         <w:rPr>
           <w:color w:val="FF0000"/>
@@ -2500,6 +2999,7 @@
         </w:rPr>
         <w:t>vanilla_call_fd</w:t>
       </w:r>
+      <w:proofErr w:type="spellEnd"/>
       <w:r>
         <w:rPr>
           <w:color w:val="000000"/>
@@ -2591,7 +3091,17 @@
           <w:sz w:val="18"/>
           <w:szCs w:val="18"/>
         </w:rPr>
-        <w:t>(normal,</w:t>
+        <w:t>(</w:t>
+      </w:r>
+      <w:proofErr w:type="spellStart"/>
+      <w:proofErr w:type="gramStart"/>
+      <w:r>
+        <w:rPr>
+          <w:color w:val="000000"/>
+          <w:sz w:val="18"/>
+          <w:szCs w:val="18"/>
+        </w:rPr>
+        <w:t>normal,</w:t>
       </w:r>
       <w:r>
         <w:rPr>
@@ -2603,6 +3113,8 @@
         </w:rPr>
         <w:t>true</w:t>
       </w:r>
+      <w:proofErr w:type="spellEnd"/>
+      <w:proofErr w:type="gramEnd"/>
       <w:r>
         <w:rPr>
           <w:color w:val="000000"/>
@@ -2632,30 +3144,62 @@
           <w:szCs w:val="18"/>
         </w:rPr>
       </w:pPr>
+      <w:proofErr w:type="spellStart"/>
       <w:r>
         <w:rPr>
           <w:color w:val="008080"/>
           <w:sz w:val="18"/>
           <w:szCs w:val="18"/>
         </w:rPr>
-        <w:t xml:space="preserve">ModelResult </w:t>
-      </w:r>
-      <w:r>
-        <w:rPr>
-          <w:color w:val="000000"/>
-          <w:sz w:val="18"/>
-          <w:szCs w:val="18"/>
-        </w:rPr>
-        <w:t>mcModelResult = mcModel.si</w:t>
-      </w:r>
-      <w:r>
-        <w:rPr>
-          <w:color w:val="000000"/>
-          <w:sz w:val="18"/>
-          <w:szCs w:val="18"/>
-        </w:rPr>
-        <w:t>mulate(</w:t>
-      </w:r>
+        <w:t>ModelResult</w:t>
+      </w:r>
+      <w:proofErr w:type="spellEnd"/>
+      <w:r>
+        <w:rPr>
+          <w:color w:val="008080"/>
+          <w:sz w:val="18"/>
+          <w:szCs w:val="18"/>
+        </w:rPr>
+        <w:t xml:space="preserve"> </w:t>
+      </w:r>
+      <w:proofErr w:type="spellStart"/>
+      <w:r>
+        <w:rPr>
+          <w:color w:val="000000"/>
+          <w:sz w:val="18"/>
+          <w:szCs w:val="18"/>
+        </w:rPr>
+        <w:t>mcModelResult</w:t>
+      </w:r>
+      <w:proofErr w:type="spellEnd"/>
+      <w:r>
+        <w:rPr>
+          <w:color w:val="000000"/>
+          <w:sz w:val="18"/>
+          <w:szCs w:val="18"/>
+        </w:rPr>
+        <w:t xml:space="preserve"> = </w:t>
+      </w:r>
+      <w:proofErr w:type="spellStart"/>
+      <w:r>
+        <w:rPr>
+          <w:color w:val="000000"/>
+          <w:sz w:val="18"/>
+          <w:szCs w:val="18"/>
+        </w:rPr>
+        <w:t>mcModel.simulate</w:t>
+      </w:r>
+      <w:proofErr w:type="spellEnd"/>
+      <w:r>
+        <w:rPr>
+          <w:color w:val="000000"/>
+          <w:sz w:val="18"/>
+          <w:szCs w:val="18"/>
+        </w:rPr>
+        <w:t>(</w:t>
+      </w:r>
+      <w:proofErr w:type="spellStart"/>
+      <w:proofErr w:type="gramStart"/>
       <w:r>
         <w:rPr>
           <w:color w:val="FFC000"/>
@@ -2678,15 +3222,33 @@
           <w:sz w:val="18"/>
           <w:szCs w:val="18"/>
         </w:rPr>
-        <w:t>vanilla_call_fd</w:t>
-      </w:r>
-      <w:r>
-        <w:rPr>
-          <w:color w:val="000000"/>
-          <w:sz w:val="18"/>
-          <w:szCs w:val="18"/>
-        </w:rPr>
-        <w:t>,i);</w:t>
+        <w:t>vanilla</w:t>
+      </w:r>
+      <w:proofErr w:type="gramEnd"/>
+      <w:r>
+        <w:rPr>
+          <w:color w:val="FF0000"/>
+          <w:sz w:val="18"/>
+          <w:szCs w:val="18"/>
+        </w:rPr>
+        <w:t>_call_fd</w:t>
+      </w:r>
+      <w:r>
+        <w:rPr>
+          <w:color w:val="000000"/>
+          <w:sz w:val="18"/>
+          <w:szCs w:val="18"/>
+        </w:rPr>
+        <w:t>,i</w:t>
+      </w:r>
+      <w:proofErr w:type="spellEnd"/>
+      <w:r>
+        <w:rPr>
+          <w:color w:val="000000"/>
+          <w:sz w:val="18"/>
+          <w:szCs w:val="18"/>
+        </w:rPr>
+        <w:t>);</w:t>
       </w:r>
     </w:p>
     <w:p>
@@ -2708,7 +3270,15 @@
     <w:p/>
     <w:p>
       <w:r>
-        <w:t xml:space="preserve">We are happy for you interest in our project. We tried to experiment with new design and performed code refactoring a few times in order to improve the code maintainability and flexibility. We would like to hear further from you – any ideas, suggestions or questions are all very welcome. Please reach us out at our github project like: </w:t>
+        <w:t xml:space="preserve">We are happy for you interest in our project. We tried to experiment with new design and performed code refactoring a few times in order to improve the code maintainability and flexibility. We would like to hear further from you – any ideas, suggestions or questions are all very welcome. Please reach us out at our </w:t>
+      </w:r>
+      <w:proofErr w:type="spellStart"/>
+      <w:r>
+        <w:t>github</w:t>
+      </w:r>
+      <w:proofErr w:type="spellEnd"/>
+      <w:r>
+        <w:t xml:space="preserve"> project like: </w:t>
       </w:r>
       <w:hyperlink r:id="rId14" w:history="1">
         <w:r>
@@ -2823,6 +3393,101 @@
 </w:hdr>
 </file>
 
+<file path=word/numbering.xml><?xml version="1.0" encoding="utf-8"?>
+<w:numbering xmlns:wpc="http://schemas.microsoft.com/office/word/2010/wordprocessingCanvas" xmlns:cx="http://schemas.microsoft.com/office/drawing/2014/chartex" xmlns:cx1="http://schemas.microsoft.com/office/drawing/2015/9/8/chartex" xmlns:cx2="http://schemas.microsoft.com/office/drawing/2015/10/21/chartex" xmlns:cx3="http://schemas.microsoft.com/office/drawing/2016/5/9/chartex" xmlns:cx4="http://schemas.microsoft.com/office/drawing/2016/5/10/chartex" xmlns:cx5="http://schemas.microsoft.com/office/drawing/2016/5/11/chartex" xmlns:cx6="http://schemas.microsoft.com/office/drawing/2016/5/12/chartex" xmlns:cx7="http://schemas.microsoft.com/office/drawing/2016/5/13/chartex" xmlns:cx8="http://schemas.microsoft.com/office/drawing/2016/5/14/chartex" xmlns:mc="http://schemas.openxmlformats.org/markup-compatibility/2006" xmlns:aink="http://schemas.microsoft.com/office/drawing/2016/ink" xmlns:am3d="http://schemas.microsoft.com/office/drawing/2017/model3d" xmlns:o="urn:schemas-microsoft-com:office:office" xmlns:r="http://schemas.openxmlformats.org/officeDocument/2006/relationships" xmlns:m="http://schemas.openxmlformats.org/officeDocument/2006/math" xmlns:v="urn:schemas-microsoft-com:vml" xmlns:wp14="http://schemas.microsoft.com/office/word/2010/wordprocessingDrawing" xmlns:wp="http://schemas.openxmlformats.org/drawingml/2006/wordprocessingDrawing" xmlns:w10="urn:schemas-microsoft-com:office:word" xmlns:w="http://schemas.openxmlformats.org/wordprocessingml/2006/main" xmlns:w14="http://schemas.microsoft.com/office/word/2010/wordml" xmlns:w15="http://schemas.microsoft.com/office/word/2012/wordml" xmlns:w16cid="http://schemas.microsoft.com/office/word/2016/wordml/cid" xmlns:w16se="http://schemas.microsoft.com/office/word/2015/wordml/symex" xmlns:wpg="http://schemas.microsoft.com/office/word/2010/wordprocessingGroup" xmlns:wpi="http://schemas.microsoft.com/office/word/2010/wordprocessingInk" xmlns:wne="http://schemas.microsoft.com/office/word/2006/wordml" xmlns:wps="http://schemas.microsoft.com/office/word/2010/wordprocessingShape" mc:Ignorable="w14 w15 w16se w16cid wp14">
+  <w:abstractNum w:abstractNumId="0" w15:restartNumberingAfterBreak="0">
+    <w:nsid w:val="51E87E90"/>
+    <w:multiLevelType w:val="hybridMultilevel"/>
+    <w:tmpl w:val="570CE86E"/>
+    <w:lvl w:ilvl="0" w:tplc="34AABCC0">
+      <w:start w:val="1"/>
+      <w:numFmt w:val="decimal"/>
+      <w:pStyle w:val="Heading1"/>
+      <w:lvlText w:val="%1."/>
+      <w:lvlJc w:val="left"/>
+      <w:pPr>
+        <w:ind w:left="720" w:hanging="360"/>
+      </w:pPr>
+    </w:lvl>
+    <w:lvl w:ilvl="1" w:tplc="04090019" w:tentative="1">
+      <w:start w:val="1"/>
+      <w:numFmt w:val="lowerLetter"/>
+      <w:lvlText w:val="%2."/>
+      <w:lvlJc w:val="left"/>
+      <w:pPr>
+        <w:ind w:left="1440" w:hanging="360"/>
+      </w:pPr>
+    </w:lvl>
+    <w:lvl w:ilvl="2" w:tplc="0409001B" w:tentative="1">
+      <w:start w:val="1"/>
+      <w:numFmt w:val="lowerRoman"/>
+      <w:lvlText w:val="%3."/>
+      <w:lvlJc w:val="right"/>
+      <w:pPr>
+        <w:ind w:left="2160" w:hanging="180"/>
+      </w:pPr>
+    </w:lvl>
+    <w:lvl w:ilvl="3" w:tplc="0409000F" w:tentative="1">
+      <w:start w:val="1"/>
+      <w:numFmt w:val="decimal"/>
+      <w:lvlText w:val="%4."/>
+      <w:lvlJc w:val="left"/>
+      <w:pPr>
+        <w:ind w:left="2880" w:hanging="360"/>
+      </w:pPr>
+    </w:lvl>
+    <w:lvl w:ilvl="4" w:tplc="04090019" w:tentative="1">
+      <w:start w:val="1"/>
+      <w:numFmt w:val="lowerLetter"/>
+      <w:lvlText w:val="%5."/>
+      <w:lvlJc w:val="left"/>
+      <w:pPr>
+        <w:ind w:left="3600" w:hanging="360"/>
+      </w:pPr>
+    </w:lvl>
+    <w:lvl w:ilvl="5" w:tplc="0409001B" w:tentative="1">
+      <w:start w:val="1"/>
+      <w:numFmt w:val="lowerRoman"/>
+      <w:lvlText w:val="%6."/>
+      <w:lvlJc w:val="right"/>
+      <w:pPr>
+        <w:ind w:left="4320" w:hanging="180"/>
+      </w:pPr>
+    </w:lvl>
+    <w:lvl w:ilvl="6" w:tplc="0409000F" w:tentative="1">
+      <w:start w:val="1"/>
+      <w:numFmt w:val="decimal"/>
+      <w:lvlText w:val="%7."/>
+      <w:lvlJc w:val="left"/>
+      <w:pPr>
+        <w:ind w:left="5040" w:hanging="360"/>
+      </w:pPr>
+    </w:lvl>
+    <w:lvl w:ilvl="7" w:tplc="04090019" w:tentative="1">
+      <w:start w:val="1"/>
+      <w:numFmt w:val="lowerLetter"/>
+      <w:lvlText w:val="%8."/>
+      <w:lvlJc w:val="left"/>
+      <w:pPr>
+        <w:ind w:left="5760" w:hanging="360"/>
+      </w:pPr>
+    </w:lvl>
+    <w:lvl w:ilvl="8" w:tplc="0409001B" w:tentative="1">
+      <w:start w:val="1"/>
+      <w:numFmt w:val="lowerRoman"/>
+      <w:lvlText w:val="%9."/>
+      <w:lvlJc w:val="right"/>
+      <w:pPr>
+        <w:ind w:left="6480" w:hanging="180"/>
+      </w:pPr>
+    </w:lvl>
+  </w:abstractNum>
+  <w:num w:numId="1">
+    <w:abstractNumId w:val="0"/>
+  </w:num>
+</w:numbering>
+</file>
+
 <file path=word/styles.xml><?xml version="1.0" encoding="utf-8"?>
 <w:styles xmlns:mc="http://schemas.openxmlformats.org/markup-compatibility/2006" xmlns:r="http://schemas.openxmlformats.org/officeDocument/2006/relationships" xmlns:w="http://schemas.openxmlformats.org/wordprocessingml/2006/main" xmlns:w14="http://schemas.microsoft.com/office/word/2010/wordml" xmlns:w15="http://schemas.microsoft.com/office/word/2012/wordml" xmlns:w16cid="http://schemas.microsoft.com/office/word/2016/wordml/cid" xmlns:w16se="http://schemas.microsoft.com/office/word/2015/wordml/symex" mc:Ignorable="w14 w15 w16se w16cid">
   <w:docDefaults>
@@ -2852,10 +3517,152 @@
     <w:lsdException w:name="Emphasis" w:qFormat="1"/>
     <w:lsdException w:name="Normal (Web)" w:uiPriority="99"/>
     <w:lsdException w:name="HTML Preformatted" w:uiPriority="99"/>
+    <w:lsdException w:name="Normal Table" w:semiHidden="1" w:unhideWhenUsed="1"/>
+    <w:lsdException w:name="Table Simple 1" w:semiHidden="1" w:unhideWhenUsed="1"/>
+    <w:lsdException w:name="Table Simple 2" w:semiHidden="1" w:unhideWhenUsed="1"/>
+    <w:lsdException w:name="Table Simple 3" w:semiHidden="1" w:unhideWhenUsed="1"/>
+    <w:lsdException w:name="Table Classic 1" w:semiHidden="1" w:unhideWhenUsed="1"/>
+    <w:lsdException w:name="Table Classic 2" w:semiHidden="1" w:unhideWhenUsed="1"/>
+    <w:lsdException w:name="Table Classic 3" w:semiHidden="1" w:unhideWhenUsed="1"/>
+    <w:lsdException w:name="Table Classic 4" w:semiHidden="1" w:unhideWhenUsed="1"/>
+    <w:lsdException w:name="Table Colorful 1" w:semiHidden="1" w:unhideWhenUsed="1"/>
+    <w:lsdException w:name="Table Colorful 2" w:semiHidden="1" w:unhideWhenUsed="1"/>
+    <w:lsdException w:name="Table Colorful 3" w:semiHidden="1" w:unhideWhenUsed="1"/>
+    <w:lsdException w:name="Table Columns 1" w:semiHidden="1" w:unhideWhenUsed="1"/>
+    <w:lsdException w:name="Table Columns 2" w:semiHidden="1" w:unhideWhenUsed="1"/>
+    <w:lsdException w:name="Table Columns 3" w:semiHidden="1" w:unhideWhenUsed="1"/>
+    <w:lsdException w:name="Table Columns 4" w:semiHidden="1" w:unhideWhenUsed="1"/>
+    <w:lsdException w:name="Table Columns 5" w:semiHidden="1" w:unhideWhenUsed="1"/>
+    <w:lsdException w:name="Table Grid 1" w:semiHidden="1" w:unhideWhenUsed="1"/>
+    <w:lsdException w:name="Table Grid 2" w:semiHidden="1" w:unhideWhenUsed="1"/>
+    <w:lsdException w:name="Table Grid 3" w:semiHidden="1" w:unhideWhenUsed="1"/>
+    <w:lsdException w:name="Table Grid 4" w:semiHidden="1" w:unhideWhenUsed="1"/>
+    <w:lsdException w:name="Table Grid 5" w:semiHidden="1" w:unhideWhenUsed="1"/>
+    <w:lsdException w:name="Table Grid 6" w:semiHidden="1" w:unhideWhenUsed="1"/>
+    <w:lsdException w:name="Table Grid 7" w:semiHidden="1" w:unhideWhenUsed="1"/>
+    <w:lsdException w:name="Table Grid 8" w:semiHidden="1" w:unhideWhenUsed="1"/>
+    <w:lsdException w:name="Table List 1" w:semiHidden="1" w:unhideWhenUsed="1"/>
+    <w:lsdException w:name="Table List 2" w:semiHidden="1" w:unhideWhenUsed="1"/>
+    <w:lsdException w:name="Table List 3" w:semiHidden="1" w:unhideWhenUsed="1"/>
+    <w:lsdException w:name="Table List 4" w:semiHidden="1" w:unhideWhenUsed="1"/>
+    <w:lsdException w:name="Table List 5" w:semiHidden="1" w:unhideWhenUsed="1"/>
+    <w:lsdException w:name="Table List 6" w:semiHidden="1" w:unhideWhenUsed="1"/>
+    <w:lsdException w:name="Table List 7" w:semiHidden="1" w:unhideWhenUsed="1"/>
+    <w:lsdException w:name="Table List 8" w:semiHidden="1" w:unhideWhenUsed="1"/>
+    <w:lsdException w:name="Table 3D effects 1" w:semiHidden="1" w:unhideWhenUsed="1"/>
+    <w:lsdException w:name="Table 3D effects 2" w:semiHidden="1" w:unhideWhenUsed="1"/>
+    <w:lsdException w:name="Table 3D effects 3" w:semiHidden="1" w:unhideWhenUsed="1"/>
+    <w:lsdException w:name="Table Contemporary" w:semiHidden="1" w:unhideWhenUsed="1"/>
+    <w:lsdException w:name="Table Elegant" w:semiHidden="1" w:unhideWhenUsed="1"/>
+    <w:lsdException w:name="Table Professional" w:semiHidden="1" w:unhideWhenUsed="1"/>
+    <w:lsdException w:name="Table Subtle 1" w:semiHidden="1" w:unhideWhenUsed="1"/>
+    <w:lsdException w:name="Table Subtle 2" w:semiHidden="1" w:unhideWhenUsed="1"/>
+    <w:lsdException w:name="Table Web 1" w:semiHidden="1" w:unhideWhenUsed="1"/>
+    <w:lsdException w:name="Table Web 2" w:semiHidden="1" w:unhideWhenUsed="1"/>
+    <w:lsdException w:name="Table Web 3" w:semiHidden="1" w:unhideWhenUsed="1"/>
+    <w:lsdException w:name="Table Theme" w:semiHidden="1" w:unhideWhenUsed="1"/>
     <w:lsdException w:name="No Spacing" w:qFormat="1"/>
+    <w:lsdException w:name="Light Shading"/>
+    <w:lsdException w:name="Light List"/>
+    <w:lsdException w:name="Light Grid"/>
+    <w:lsdException w:name="Medium Shading 1"/>
+    <w:lsdException w:name="Medium Shading 2"/>
+    <w:lsdException w:name="Medium List 1"/>
+    <w:lsdException w:name="Medium List 2"/>
+    <w:lsdException w:name="Medium Grid 1"/>
+    <w:lsdException w:name="Medium Grid 2"/>
+    <w:lsdException w:name="Medium Grid 3"/>
+    <w:lsdException w:name="Dark List"/>
+    <w:lsdException w:name="Colorful Shading"/>
+    <w:lsdException w:name="Colorful List"/>
+    <w:lsdException w:name="Colorful Grid"/>
+    <w:lsdException w:name="Light Shading Accent 1"/>
+    <w:lsdException w:name="Light List Accent 1"/>
+    <w:lsdException w:name="Light Grid Accent 1"/>
+    <w:lsdException w:name="Medium Shading 1 Accent 1"/>
+    <w:lsdException w:name="Medium Shading 2 Accent 1"/>
+    <w:lsdException w:name="Medium List 1 Accent 1"/>
     <w:lsdException w:name="List Paragraph" w:qFormat="1"/>
     <w:lsdException w:name="Quote" w:qFormat="1"/>
     <w:lsdException w:name="Intense Quote" w:qFormat="1"/>
+    <w:lsdException w:name="Medium List 2 Accent 1"/>
+    <w:lsdException w:name="Medium Grid 1 Accent 1"/>
+    <w:lsdException w:name="Medium Grid 2 Accent 1"/>
+    <w:lsdException w:name="Medium Grid 3 Accent 1"/>
+    <w:lsdException w:name="Dark List Accent 1"/>
+    <w:lsdException w:name="Colorful Shading Accent 1"/>
+    <w:lsdException w:name="Colorful List Accent 1"/>
+    <w:lsdException w:name="Colorful Grid Accent 1"/>
+    <w:lsdException w:name="Light Shading Accent 2"/>
+    <w:lsdException w:name="Light List Accent 2"/>
+    <w:lsdException w:name="Light Grid Accent 2"/>
+    <w:lsdException w:name="Medium Shading 1 Accent 2"/>
+    <w:lsdException w:name="Medium Shading 2 Accent 2"/>
+    <w:lsdException w:name="Medium List 1 Accent 2"/>
+    <w:lsdException w:name="Medium List 2 Accent 2"/>
+    <w:lsdException w:name="Medium Grid 1 Accent 2"/>
+    <w:lsdException w:name="Medium Grid 2 Accent 2"/>
+    <w:lsdException w:name="Medium Grid 3 Accent 2"/>
+    <w:lsdException w:name="Dark List Accent 2"/>
+    <w:lsdException w:name="Colorful Shading Accent 2"/>
+    <w:lsdException w:name="Colorful List Accent 2"/>
+    <w:lsdException w:name="Colorful Grid Accent 2"/>
+    <w:lsdException w:name="Light Shading Accent 3"/>
+    <w:lsdException w:name="Light List Accent 3"/>
+    <w:lsdException w:name="Light Grid Accent 3"/>
+    <w:lsdException w:name="Medium Shading 1 Accent 3"/>
+    <w:lsdException w:name="Medium Shading 2 Accent 3"/>
+    <w:lsdException w:name="Medium List 1 Accent 3"/>
+    <w:lsdException w:name="Medium List 2 Accent 3"/>
+    <w:lsdException w:name="Medium Grid 1 Accent 3"/>
+    <w:lsdException w:name="Medium Grid 2 Accent 3"/>
+    <w:lsdException w:name="Medium Grid 3 Accent 3"/>
+    <w:lsdException w:name="Dark List Accent 3"/>
+    <w:lsdException w:name="Colorful Shading Accent 3"/>
+    <w:lsdException w:name="Colorful List Accent 3"/>
+    <w:lsdException w:name="Colorful Grid Accent 3"/>
+    <w:lsdException w:name="Light Shading Accent 4"/>
+    <w:lsdException w:name="Light List Accent 4"/>
+    <w:lsdException w:name="Light Grid Accent 4"/>
+    <w:lsdException w:name="Medium Shading 1 Accent 4"/>
+    <w:lsdException w:name="Medium Shading 2 Accent 4"/>
+    <w:lsdException w:name="Medium List 1 Accent 4"/>
+    <w:lsdException w:name="Medium List 2 Accent 4"/>
+    <w:lsdException w:name="Medium Grid 1 Accent 4"/>
+    <w:lsdException w:name="Medium Grid 2 Accent 4"/>
+    <w:lsdException w:name="Medium Grid 3 Accent 4"/>
+    <w:lsdException w:name="Dark List Accent 4"/>
+    <w:lsdException w:name="Colorful Shading Accent 4"/>
+    <w:lsdException w:name="Colorful List Accent 4"/>
+    <w:lsdException w:name="Colorful Grid Accent 4"/>
+    <w:lsdException w:name="Light Shading Accent 5"/>
+    <w:lsdException w:name="Light List Accent 5"/>
+    <w:lsdException w:name="Light Grid Accent 5"/>
+    <w:lsdException w:name="Medium Shading 1 Accent 5"/>
+    <w:lsdException w:name="Medium Shading 2 Accent 5"/>
+    <w:lsdException w:name="Medium List 1 Accent 5"/>
+    <w:lsdException w:name="Medium List 2 Accent 5"/>
+    <w:lsdException w:name="Medium Grid 1 Accent 5"/>
+    <w:lsdException w:name="Medium Grid 2 Accent 5"/>
+    <w:lsdException w:name="Medium Grid 3 Accent 5"/>
+    <w:lsdException w:name="Dark List Accent 5"/>
+    <w:lsdException w:name="Colorful Shading Accent 5"/>
+    <w:lsdException w:name="Colorful List Accent 5"/>
+    <w:lsdException w:name="Colorful Grid Accent 5"/>
+    <w:lsdException w:name="Light Shading Accent 6"/>
+    <w:lsdException w:name="Light List Accent 6"/>
+    <w:lsdException w:name="Light Grid Accent 6"/>
+    <w:lsdException w:name="Medium Shading 1 Accent 6"/>
+    <w:lsdException w:name="Medium Shading 2 Accent 6"/>
+    <w:lsdException w:name="Medium List 1 Accent 6"/>
+    <w:lsdException w:name="Medium List 2 Accent 6"/>
+    <w:lsdException w:name="Medium Grid 1 Accent 6"/>
+    <w:lsdException w:name="Medium Grid 2 Accent 6"/>
+    <w:lsdException w:name="Medium Grid 3 Accent 6"/>
+    <w:lsdException w:name="Dark List Accent 6"/>
+    <w:lsdException w:name="Colorful Shading Accent 6"/>
+    <w:lsdException w:name="Colorful List Accent 6"/>
+    <w:lsdException w:name="Colorful Grid Accent 6"/>
     <w:lsdException w:name="Subtle Emphasis" w:qFormat="1"/>
     <w:lsdException w:name="Intense Emphasis" w:qFormat="1"/>
     <w:lsdException w:name="Subtle Reference" w:qFormat="1"/>
@@ -2982,9 +3789,12 @@
     <w:next w:val="Normal"/>
     <w:link w:val="Heading1Char"/>
     <w:qFormat/>
-    <w:rsid w:val="004D45B8"/>
+    <w:rsid w:val="00F466BE"/>
     <w:pPr>
       <w:keepNext/>
+      <w:numPr>
+        <w:numId w:val="1"/>
+      </w:numPr>
       <w:spacing w:before="240" w:after="60"/>
       <w:outlineLvl w:val="0"/>
     </w:pPr>
@@ -2993,7 +3803,7 @@
       <w:b/>
       <w:bCs/>
       <w:kern w:val="32"/>
-      <w:sz w:val="32"/>
+      <w:sz w:val="40"/>
       <w:szCs w:val="32"/>
     </w:rPr>
   </w:style>
@@ -3021,11 +3831,15 @@
   </w:style>
   <w:style w:type="character" w:default="1" w:styleId="DefaultParagraphFont">
     <w:name w:val="Default Paragraph Font"/>
+    <w:uiPriority w:val="1"/>
     <w:semiHidden/>
+    <w:unhideWhenUsed/>
   </w:style>
   <w:style w:type="table" w:default="1" w:styleId="TableNormal">
     <w:name w:val="Normal Table"/>
+    <w:uiPriority w:val="99"/>
     <w:semiHidden/>
+    <w:unhideWhenUsed/>
     <w:tblPr>
       <w:tblInd w:w="0" w:type="dxa"/>
       <w:tblCellMar>
@@ -3038,7 +3852,9 @@
   </w:style>
   <w:style w:type="numbering" w:default="1" w:styleId="NoList">
     <w:name w:val="No List"/>
+    <w:uiPriority w:val="99"/>
     <w:semiHidden/>
+    <w:unhideWhenUsed/>
   </w:style>
   <w:style w:type="paragraph" w:styleId="Salutation">
     <w:name w:val="Salutation"/>
@@ -3199,13 +4015,13 @@
     <w:name w:val="Heading 1 Char"/>
     <w:basedOn w:val="DefaultParagraphFont"/>
     <w:link w:val="Heading1"/>
-    <w:rsid w:val="004D45B8"/>
+    <w:rsid w:val="00F466BE"/>
     <w:rPr>
       <w:rFonts w:asciiTheme="majorHAnsi" w:eastAsiaTheme="majorEastAsia" w:hAnsiTheme="majorHAnsi" w:cstheme="majorBidi"/>
       <w:b/>
       <w:bCs/>
       <w:kern w:val="32"/>
-      <w:sz w:val="32"/>
+      <w:sz w:val="40"/>
       <w:szCs w:val="32"/>
       <w:lang w:val="en-GB"/>
     </w:rPr>

</xml_diff>